<commit_message>
third revision to file by user alaan
</commit_message>
<xml_diff>
--- a/ProjectReport.docx
+++ b/ProjectReport.docx
@@ -435,7 +435,6 @@
     </w:p>
     <w:p>
       <w:pPr>
-        <w:jc w:val="center"/>
         <w:rPr>
           <w:rFonts w:ascii="Times New Roman" w:hAnsi="Times New Roman" w:cs="Times New Roman"/>
           <w:b/>
@@ -467,7 +466,15 @@
           <w:bCs/>
           <w:sz w:val="28"/>
         </w:rPr>
-        <w:t xml:space="preserve">The basic purpose of this project is to explain the Open-Source Software “FileZilla” for transferring files from server to client. </w:t>
+        <w:t>Transferring files in this modern era has gotten easier due to the advancement in technology.</w:t>
+      </w:r>
+      <w:r>
+        <w:rPr>
+          <w:rFonts w:ascii="Times New Roman" w:hAnsi="Times New Roman" w:cs="Times New Roman"/>
+          <w:bCs/>
+          <w:sz w:val="28"/>
+        </w:rPr>
+        <w:t xml:space="preserve"> </w:t>
       </w:r>
       <w:r>
         <w:rPr>
@@ -499,15 +506,55 @@
           <w:bCs/>
           <w:sz w:val="28"/>
         </w:rPr>
-        <w:t xml:space="preserve">a good option for those who want an easy interface and efficient working. </w:t>
-      </w:r>
-      <w:r>
-        <w:rPr>
-          <w:rFonts w:ascii="Times New Roman" w:hAnsi="Times New Roman" w:cs="Times New Roman"/>
-          <w:bCs/>
-          <w:sz w:val="28"/>
-        </w:rPr>
-        <w:t xml:space="preserve">The objective of this project is to explore and utilize the functionality of the open-source software FileZilla for transferring files from a </w:t>
+        <w:t>a good option for those who want an easy interface and efficient working.</w:t>
+      </w:r>
+      <w:r>
+        <w:rPr>
+          <w:rFonts w:ascii="Times New Roman" w:hAnsi="Times New Roman" w:cs="Times New Roman"/>
+          <w:bCs/>
+          <w:sz w:val="28"/>
+        </w:rPr>
+        <w:t xml:space="preserve"> </w:t>
+      </w:r>
+      <w:r>
+        <w:rPr>
+          <w:rFonts w:ascii="Times New Roman" w:hAnsi="Times New Roman" w:cs="Times New Roman"/>
+          <w:bCs/>
+          <w:sz w:val="28"/>
+        </w:rPr>
+        <w:t xml:space="preserve">The objective of this project is to </w:t>
+      </w:r>
+      <w:r>
+        <w:rPr>
+          <w:rFonts w:ascii="Times New Roman" w:hAnsi="Times New Roman" w:cs="Times New Roman"/>
+          <w:bCs/>
+          <w:sz w:val="28"/>
+        </w:rPr>
+        <w:t>understand</w:t>
+      </w:r>
+      <w:r>
+        <w:rPr>
+          <w:rFonts w:ascii="Times New Roman" w:hAnsi="Times New Roman" w:cs="Times New Roman"/>
+          <w:bCs/>
+          <w:sz w:val="28"/>
+        </w:rPr>
+        <w:t xml:space="preserve"> the </w:t>
+      </w:r>
+      <w:r>
+        <w:rPr>
+          <w:rFonts w:ascii="Times New Roman" w:hAnsi="Times New Roman" w:cs="Times New Roman"/>
+          <w:bCs/>
+          <w:sz w:val="28"/>
+        </w:rPr>
+        <w:t>working</w:t>
+      </w:r>
+      <w:r>
+        <w:rPr>
+          <w:rFonts w:ascii="Times New Roman" w:hAnsi="Times New Roman" w:cs="Times New Roman"/>
+          <w:bCs/>
+          <w:sz w:val="28"/>
+        </w:rPr>
+        <w:t xml:space="preserve"> of the open-source software FileZilla for transferring files from a </w:t>
       </w:r>
       <w:r>
         <w:rPr>
@@ -571,8 +618,42 @@
           <w:bCs/>
           <w:sz w:val="28"/>
         </w:rPr>
-        <w:t>Overall, FileZilla is a valuable tool for anyone who needs to transfer files quickly and efficiently, and its versatility makes it an ideal choice for a wide range of users, from individual freelancers to large corporations.</w:t>
-      </w:r>
+        <w:t>Therefore</w:t>
+      </w:r>
+      <w:r>
+        <w:rPr>
+          <w:rFonts w:ascii="Times New Roman" w:hAnsi="Times New Roman" w:cs="Times New Roman"/>
+          <w:bCs/>
+          <w:sz w:val="28"/>
+        </w:rPr>
+        <w:t xml:space="preserve">, FileZilla is a tool to transfer files quickly, and its </w:t>
+      </w:r>
+      <w:r>
+        <w:rPr>
+          <w:rFonts w:ascii="Times New Roman" w:hAnsi="Times New Roman" w:cs="Times New Roman"/>
+          <w:bCs/>
+          <w:sz w:val="28"/>
+        </w:rPr>
+        <w:t>easiness</w:t>
+      </w:r>
+      <w:r>
+        <w:rPr>
+          <w:rFonts w:ascii="Times New Roman" w:hAnsi="Times New Roman" w:cs="Times New Roman"/>
+          <w:bCs/>
+          <w:sz w:val="28"/>
+        </w:rPr>
+        <w:t xml:space="preserve"> makes it </w:t>
+      </w:r>
+      <w:proofErr w:type="spellStart"/>
+      <w:r>
+        <w:rPr>
+          <w:rFonts w:ascii="Times New Roman" w:hAnsi="Times New Roman" w:cs="Times New Roman"/>
+          <w:bCs/>
+          <w:sz w:val="28"/>
+        </w:rPr>
+        <w:t>a</w:t>
+      </w:r>
+      <w:proofErr w:type="spellEnd"/>
       <w:r>
         <w:rPr>
           <w:rFonts w:ascii="Times New Roman" w:hAnsi="Times New Roman" w:cs="Times New Roman"/>
@@ -581,154 +662,42 @@
         </w:rPr>
         <w:t xml:space="preserve"> </w:t>
       </w:r>
-    </w:p>
-    <w:p>
-      <w:pPr>
-        <w:rPr>
-          <w:rFonts w:ascii="Times New Roman" w:hAnsi="Times New Roman" w:cs="Times New Roman"/>
-          <w:bCs/>
-          <w:sz w:val="28"/>
-        </w:rPr>
-      </w:pPr>
-    </w:p>
-    <w:p>
-      <w:pPr>
-        <w:rPr>
-          <w:rFonts w:ascii="Times New Roman" w:hAnsi="Times New Roman" w:cs="Times New Roman"/>
-          <w:bCs/>
-          <w:sz w:val="28"/>
-        </w:rPr>
-      </w:pPr>
-    </w:p>
-    <w:p>
-      <w:pPr>
-        <w:rPr>
-          <w:rFonts w:ascii="Times New Roman" w:hAnsi="Times New Roman" w:cs="Times New Roman"/>
-          <w:bCs/>
-          <w:sz w:val="28"/>
-        </w:rPr>
-      </w:pPr>
-    </w:p>
-    <w:p>
-      <w:pPr>
-        <w:rPr>
-          <w:rFonts w:ascii="Times New Roman" w:hAnsi="Times New Roman" w:cs="Times New Roman"/>
-          <w:bCs/>
-          <w:sz w:val="28"/>
-        </w:rPr>
-      </w:pPr>
-    </w:p>
-    <w:p>
-      <w:pPr>
-        <w:rPr>
-          <w:rFonts w:ascii="Times New Roman" w:hAnsi="Times New Roman" w:cs="Times New Roman"/>
-          <w:bCs/>
-          <w:sz w:val="28"/>
-        </w:rPr>
-      </w:pPr>
-    </w:p>
-    <w:p>
-      <w:pPr>
-        <w:rPr>
-          <w:rFonts w:ascii="Times New Roman" w:hAnsi="Times New Roman" w:cs="Times New Roman"/>
-          <w:bCs/>
-          <w:sz w:val="28"/>
-        </w:rPr>
-      </w:pPr>
-    </w:p>
-    <w:p>
-      <w:pPr>
-        <w:rPr>
-          <w:rFonts w:ascii="Times New Roman" w:hAnsi="Times New Roman" w:cs="Times New Roman"/>
-          <w:bCs/>
-          <w:sz w:val="28"/>
-        </w:rPr>
-      </w:pPr>
-    </w:p>
-    <w:p>
-      <w:pPr>
-        <w:rPr>
-          <w:rFonts w:ascii="Times New Roman" w:hAnsi="Times New Roman" w:cs="Times New Roman"/>
-          <w:bCs/>
-          <w:sz w:val="28"/>
-        </w:rPr>
-      </w:pPr>
-    </w:p>
-    <w:p>
-      <w:pPr>
-        <w:rPr>
-          <w:rFonts w:ascii="Times New Roman" w:hAnsi="Times New Roman" w:cs="Times New Roman"/>
-          <w:bCs/>
-          <w:sz w:val="28"/>
-        </w:rPr>
-      </w:pPr>
-    </w:p>
-    <w:p>
-      <w:pPr>
-        <w:rPr>
-          <w:rFonts w:ascii="Times New Roman" w:hAnsi="Times New Roman" w:cs="Times New Roman"/>
-          <w:bCs/>
-          <w:sz w:val="28"/>
-        </w:rPr>
-      </w:pPr>
-    </w:p>
-    <w:p>
-      <w:pPr>
-        <w:rPr>
-          <w:rFonts w:ascii="Times New Roman" w:hAnsi="Times New Roman" w:cs="Times New Roman"/>
-          <w:bCs/>
-          <w:sz w:val="28"/>
-        </w:rPr>
-      </w:pPr>
-    </w:p>
-    <w:p>
-      <w:pPr>
-        <w:rPr>
-          <w:rFonts w:ascii="Times New Roman" w:hAnsi="Times New Roman" w:cs="Times New Roman"/>
-          <w:bCs/>
-          <w:sz w:val="28"/>
-        </w:rPr>
-      </w:pPr>
-    </w:p>
-    <w:p>
-      <w:pPr>
-        <w:rPr>
-          <w:rFonts w:ascii="Times New Roman" w:hAnsi="Times New Roman" w:cs="Times New Roman"/>
-          <w:bCs/>
-          <w:sz w:val="28"/>
-        </w:rPr>
-      </w:pPr>
-    </w:p>
-    <w:p>
-      <w:pPr>
-        <w:rPr>
-          <w:rFonts w:ascii="Times New Roman" w:hAnsi="Times New Roman" w:cs="Times New Roman"/>
-          <w:bCs/>
-          <w:sz w:val="28"/>
-        </w:rPr>
-      </w:pPr>
-    </w:p>
-    <w:p>
-      <w:pPr>
-        <w:rPr>
-          <w:rFonts w:ascii="Times New Roman" w:hAnsi="Times New Roman" w:cs="Times New Roman"/>
-          <w:bCs/>
-          <w:sz w:val="28"/>
-        </w:rPr>
-      </w:pPr>
-    </w:p>
-    <w:p>
-      <w:pPr>
-        <w:rPr>
-          <w:rFonts w:ascii="Times New Roman" w:hAnsi="Times New Roman" w:cs="Times New Roman"/>
-          <w:bCs/>
-          <w:sz w:val="28"/>
-        </w:rPr>
-      </w:pPr>
-    </w:p>
-    <w:p>
-      <w:pPr>
-        <w:jc w:val="center"/>
+      <w:r>
+        <w:rPr>
+          <w:rFonts w:ascii="Times New Roman" w:hAnsi="Times New Roman" w:cs="Times New Roman"/>
+          <w:bCs/>
+          <w:sz w:val="28"/>
+        </w:rPr>
+        <w:t>simple</w:t>
+      </w:r>
+      <w:r>
+        <w:rPr>
+          <w:rFonts w:ascii="Times New Roman" w:hAnsi="Times New Roman" w:cs="Times New Roman"/>
+          <w:bCs/>
+          <w:sz w:val="28"/>
+        </w:rPr>
+        <w:t xml:space="preserve"> choice for a wide range of users, from individual freelancers to large corporations.</w:t>
+      </w:r>
+      <w:r>
+        <w:rPr>
+          <w:rFonts w:ascii="Times New Roman" w:hAnsi="Times New Roman" w:cs="Times New Roman"/>
+          <w:bCs/>
+          <w:sz w:val="28"/>
+        </w:rPr>
+        <w:t xml:space="preserve"> </w:t>
+      </w:r>
+    </w:p>
+    <w:p>
+      <w:pPr>
+        <w:rPr>
+          <w:rFonts w:ascii="Times New Roman" w:hAnsi="Times New Roman" w:cs="Times New Roman"/>
+          <w:bCs/>
+          <w:sz w:val="28"/>
+        </w:rPr>
+      </w:pPr>
+    </w:p>
+    <w:p>
+      <w:pPr>
         <w:rPr>
           <w:rFonts w:ascii="Times New Roman" w:hAnsi="Times New Roman" w:cs="Times New Roman"/>
           <w:b/>
@@ -743,18 +712,646 @@
           <w:sz w:val="32"/>
           <w:szCs w:val="24"/>
         </w:rPr>
+        <w:t>D</w:t>
+      </w:r>
+      <w:r>
+        <w:rPr>
+          <w:rFonts w:ascii="Times New Roman" w:hAnsi="Times New Roman" w:cs="Times New Roman"/>
+          <w:b/>
+          <w:sz w:val="32"/>
+          <w:szCs w:val="24"/>
+        </w:rPr>
+        <w:t>ESCRIPTION OF THE PROJECT</w:t>
+      </w:r>
+    </w:p>
+    <w:p>
+      <w:pPr>
+        <w:rPr>
+          <w:rFonts w:ascii="Times New Roman" w:hAnsi="Times New Roman" w:cs="Times New Roman"/>
+          <w:bCs/>
+          <w:sz w:val="28"/>
+        </w:rPr>
+      </w:pPr>
+      <w:r>
+        <w:rPr>
+          <w:rFonts w:ascii="Times New Roman" w:hAnsi="Times New Roman" w:cs="Times New Roman"/>
+          <w:bCs/>
+          <w:sz w:val="28"/>
+        </w:rPr>
+        <w:t xml:space="preserve">FileZilla is a free and open-source FTP (File Transfer Protocol) software that allows users to transfer files between a local computer and a remote server. The software provides a user-friendly interface with drag-and-drop functionality and supports various file transfer protocols such as FTP, SFTP, and FTPS. FileZilla is available on multiple platforms, including Windows, Mac, and Linux. The software also supports </w:t>
+      </w:r>
+      <w:r>
+        <w:rPr>
+          <w:rFonts w:ascii="Times New Roman" w:hAnsi="Times New Roman" w:cs="Times New Roman"/>
+          <w:bCs/>
+          <w:sz w:val="28"/>
+        </w:rPr>
+        <w:t xml:space="preserve">the </w:t>
+      </w:r>
+      <w:r>
+        <w:rPr>
+          <w:rFonts w:ascii="Times New Roman" w:hAnsi="Times New Roman" w:cs="Times New Roman"/>
+          <w:bCs/>
+          <w:sz w:val="28"/>
+        </w:rPr>
+        <w:t xml:space="preserve">resume and transfer of large files, </w:t>
+      </w:r>
+      <w:r>
+        <w:rPr>
+          <w:rFonts w:ascii="Times New Roman" w:hAnsi="Times New Roman" w:cs="Times New Roman"/>
+          <w:bCs/>
+          <w:sz w:val="28"/>
+        </w:rPr>
+        <w:t xml:space="preserve">a </w:t>
+      </w:r>
+      <w:r>
+        <w:rPr>
+          <w:rFonts w:ascii="Times New Roman" w:hAnsi="Times New Roman" w:cs="Times New Roman"/>
+          <w:bCs/>
+          <w:sz w:val="28"/>
+        </w:rPr>
+        <w:t>site manager for managing multiple remote sites, and the ability to transfer files in the background. FileZilla is a popular and reliable option for those in need of a simple yet efficient FTP solution.</w:t>
+      </w:r>
+      <w:r>
+        <w:rPr>
+          <w:rFonts w:ascii="Times New Roman" w:hAnsi="Times New Roman" w:cs="Times New Roman"/>
+          <w:bCs/>
+          <w:sz w:val="28"/>
+        </w:rPr>
+        <w:t xml:space="preserve"> </w:t>
+      </w:r>
+      <w:r>
+        <w:rPr>
+          <w:rFonts w:ascii="Times New Roman" w:hAnsi="Times New Roman" w:cs="Times New Roman"/>
+          <w:bCs/>
+          <w:sz w:val="28"/>
+        </w:rPr>
+        <w:t>Th</w:t>
+      </w:r>
+      <w:r>
+        <w:rPr>
+          <w:rFonts w:ascii="Times New Roman" w:hAnsi="Times New Roman" w:cs="Times New Roman"/>
+          <w:bCs/>
+          <w:sz w:val="28"/>
+        </w:rPr>
+        <w:t>is</w:t>
+      </w:r>
+      <w:r>
+        <w:rPr>
+          <w:rFonts w:ascii="Times New Roman" w:hAnsi="Times New Roman" w:cs="Times New Roman"/>
+          <w:bCs/>
+          <w:sz w:val="28"/>
+        </w:rPr>
+        <w:t xml:space="preserve"> project </w:t>
+      </w:r>
+      <w:r>
+        <w:rPr>
+          <w:rFonts w:ascii="Times New Roman" w:hAnsi="Times New Roman" w:cs="Times New Roman"/>
+          <w:bCs/>
+          <w:sz w:val="28"/>
+        </w:rPr>
+        <w:t xml:space="preserve">also </w:t>
+      </w:r>
+      <w:r>
+        <w:rPr>
+          <w:rFonts w:ascii="Times New Roman" w:hAnsi="Times New Roman" w:cs="Times New Roman"/>
+          <w:bCs/>
+          <w:sz w:val="28"/>
+        </w:rPr>
+        <w:t>involves installing and configuring the FileZilla software, establishing a connection between the server and client, and performing the file transfer process.</w:t>
+      </w:r>
+      <w:r>
+        <w:rPr>
+          <w:rFonts w:ascii="Times New Roman" w:hAnsi="Times New Roman" w:cs="Times New Roman"/>
+          <w:bCs/>
+          <w:sz w:val="28"/>
+        </w:rPr>
+        <w:t xml:space="preserve"> </w:t>
+      </w:r>
+    </w:p>
+    <w:p>
+      <w:pPr>
+        <w:rPr>
+          <w:rFonts w:ascii="Times New Roman" w:hAnsi="Times New Roman" w:cs="Times New Roman"/>
+          <w:bCs/>
+          <w:sz w:val="28"/>
+        </w:rPr>
+      </w:pPr>
+    </w:p>
+    <w:p>
+      <w:pPr>
+        <w:rPr>
+          <w:rFonts w:ascii="Times New Roman" w:hAnsi="Times New Roman" w:cs="Times New Roman"/>
+          <w:b/>
+          <w:sz w:val="32"/>
+          <w:szCs w:val="24"/>
+        </w:rPr>
+      </w:pPr>
+      <w:r>
+        <w:rPr>
+          <w:rFonts w:ascii="Times New Roman" w:hAnsi="Times New Roman" w:cs="Times New Roman"/>
+          <w:b/>
+          <w:sz w:val="32"/>
+          <w:szCs w:val="24"/>
+        </w:rPr>
+        <w:t>S</w:t>
+      </w:r>
+      <w:r>
+        <w:rPr>
+          <w:rFonts w:ascii="Times New Roman" w:hAnsi="Times New Roman" w:cs="Times New Roman"/>
+          <w:b/>
+          <w:sz w:val="32"/>
+          <w:szCs w:val="24"/>
+        </w:rPr>
+        <w:t>COPE OF THE PROJECT</w:t>
+      </w:r>
+    </w:p>
+    <w:p>
+      <w:pPr>
+        <w:rPr>
+          <w:rFonts w:ascii="Times New Roman" w:hAnsi="Times New Roman" w:cs="Times New Roman"/>
+          <w:bCs/>
+          <w:sz w:val="28"/>
+        </w:rPr>
+      </w:pPr>
+      <w:r>
+        <w:rPr>
+          <w:rFonts w:ascii="Times New Roman" w:hAnsi="Times New Roman" w:cs="Times New Roman"/>
+          <w:bCs/>
+          <w:sz w:val="28"/>
+        </w:rPr>
+        <w:t xml:space="preserve">The scope of this project is wide and varies over time. The internet of worlds, artificial intelligence, and cybersecurity all thrive when files and systems are incorporated into usage. File transfer has always been a key aspect of all the technologies that we use today. Though through this project, I aim to only explain the FileZilla software, the future of the same open-source-based software is broad with newer startups coming up on the market. The project’s </w:t>
+      </w:r>
+      <w:r>
+        <w:rPr>
+          <w:rFonts w:ascii="Times New Roman" w:hAnsi="Times New Roman" w:cs="Times New Roman"/>
+          <w:bCs/>
+          <w:sz w:val="28"/>
+        </w:rPr>
         <w:lastRenderedPageBreak/>
-        <w:t>D</w:t>
-      </w:r>
-      <w:r>
+        <w:t>scope also covers any potential improvements over the existing ones and the issues that it faces.</w:t>
+      </w:r>
+    </w:p>
+    <w:p>
+      <w:pPr>
+        <w:rPr>
+          <w:rFonts w:ascii="Times New Roman" w:hAnsi="Times New Roman" w:cs="Times New Roman"/>
+          <w:bCs/>
+          <w:sz w:val="28"/>
+        </w:rPr>
+      </w:pPr>
+    </w:p>
+    <w:p>
+      <w:pPr>
+        <w:rPr>
+          <w:rFonts w:ascii="Times New Roman" w:hAnsi="Times New Roman" w:cs="Times New Roman"/>
+          <w:bCs/>
+          <w:sz w:val="28"/>
+        </w:rPr>
+      </w:pPr>
+    </w:p>
+    <w:p>
+      <w:pPr>
+        <w:rPr>
+          <w:rFonts w:ascii="Times New Roman" w:hAnsi="Times New Roman" w:cs="Times New Roman"/>
+          <w:bCs/>
+          <w:sz w:val="28"/>
+        </w:rPr>
+      </w:pPr>
+    </w:p>
+    <w:p>
+      <w:pPr>
+        <w:rPr>
+          <w:rFonts w:ascii="Times New Roman" w:hAnsi="Times New Roman" w:cs="Times New Roman"/>
+          <w:bCs/>
+          <w:sz w:val="28"/>
+        </w:rPr>
+      </w:pPr>
+    </w:p>
+    <w:p>
+      <w:pPr>
+        <w:rPr>
+          <w:rFonts w:ascii="Times New Roman" w:hAnsi="Times New Roman" w:cs="Times New Roman"/>
+          <w:bCs/>
+          <w:sz w:val="28"/>
+        </w:rPr>
+      </w:pPr>
+    </w:p>
+    <w:p>
+      <w:pPr>
+        <w:rPr>
+          <w:rFonts w:ascii="Times New Roman" w:hAnsi="Times New Roman" w:cs="Times New Roman"/>
+          <w:bCs/>
+          <w:sz w:val="28"/>
+        </w:rPr>
+      </w:pPr>
+    </w:p>
+    <w:p>
+      <w:pPr>
+        <w:rPr>
+          <w:rFonts w:ascii="Times New Roman" w:hAnsi="Times New Roman" w:cs="Times New Roman"/>
+          <w:bCs/>
+          <w:sz w:val="28"/>
+        </w:rPr>
+      </w:pPr>
+    </w:p>
+    <w:p>
+      <w:pPr>
+        <w:rPr>
+          <w:rFonts w:ascii="Times New Roman" w:hAnsi="Times New Roman" w:cs="Times New Roman"/>
+          <w:bCs/>
+          <w:sz w:val="28"/>
+        </w:rPr>
+      </w:pPr>
+    </w:p>
+    <w:p>
+      <w:pPr>
+        <w:rPr>
+          <w:rFonts w:ascii="Times New Roman" w:hAnsi="Times New Roman" w:cs="Times New Roman"/>
+          <w:bCs/>
+          <w:sz w:val="28"/>
+        </w:rPr>
+      </w:pPr>
+    </w:p>
+    <w:p>
+      <w:pPr>
+        <w:rPr>
+          <w:rFonts w:ascii="Times New Roman" w:hAnsi="Times New Roman" w:cs="Times New Roman"/>
+          <w:bCs/>
+          <w:sz w:val="28"/>
+        </w:rPr>
+      </w:pPr>
+    </w:p>
+    <w:p>
+      <w:pPr>
+        <w:rPr>
+          <w:rFonts w:ascii="Times New Roman" w:hAnsi="Times New Roman" w:cs="Times New Roman"/>
+          <w:bCs/>
+          <w:sz w:val="28"/>
+        </w:rPr>
+      </w:pPr>
+    </w:p>
+    <w:p>
+      <w:pPr>
+        <w:rPr>
+          <w:rFonts w:ascii="Times New Roman" w:hAnsi="Times New Roman" w:cs="Times New Roman"/>
+          <w:bCs/>
+          <w:sz w:val="28"/>
+        </w:rPr>
+      </w:pPr>
+    </w:p>
+    <w:p>
+      <w:pPr>
+        <w:rPr>
+          <w:rFonts w:ascii="Times New Roman" w:hAnsi="Times New Roman" w:cs="Times New Roman"/>
+          <w:bCs/>
+          <w:sz w:val="28"/>
+        </w:rPr>
+      </w:pPr>
+    </w:p>
+    <w:p>
+      <w:pPr>
+        <w:rPr>
+          <w:rFonts w:ascii="Times New Roman" w:hAnsi="Times New Roman" w:cs="Times New Roman"/>
+          <w:bCs/>
+          <w:sz w:val="28"/>
+        </w:rPr>
+      </w:pPr>
+    </w:p>
+    <w:p>
+      <w:pPr>
+        <w:rPr>
+          <w:rFonts w:ascii="Times New Roman" w:hAnsi="Times New Roman" w:cs="Times New Roman"/>
+          <w:bCs/>
+          <w:sz w:val="28"/>
+        </w:rPr>
+      </w:pPr>
+    </w:p>
+    <w:p>
+      <w:pPr>
+        <w:rPr>
+          <w:rFonts w:ascii="Times New Roman" w:hAnsi="Times New Roman" w:cs="Times New Roman"/>
+          <w:bCs/>
+          <w:sz w:val="28"/>
+        </w:rPr>
+      </w:pPr>
+    </w:p>
+    <w:p>
+      <w:pPr>
+        <w:rPr>
+          <w:rFonts w:ascii="Times New Roman" w:hAnsi="Times New Roman" w:cs="Times New Roman"/>
+          <w:bCs/>
+          <w:sz w:val="28"/>
+        </w:rPr>
+      </w:pPr>
+    </w:p>
+    <w:p>
+      <w:pPr>
+        <w:rPr>
+          <w:rFonts w:ascii="Times New Roman" w:hAnsi="Times New Roman" w:cs="Times New Roman"/>
+          <w:bCs/>
+          <w:sz w:val="28"/>
+        </w:rPr>
+      </w:pPr>
+    </w:p>
+    <w:p>
+      <w:pPr>
+        <w:rPr>
+          <w:rFonts w:ascii="Times New Roman" w:hAnsi="Times New Roman" w:cs="Times New Roman"/>
+          <w:bCs/>
+          <w:sz w:val="28"/>
+        </w:rPr>
+      </w:pPr>
+    </w:p>
+    <w:p>
+      <w:pPr>
+        <w:rPr>
+          <w:rFonts w:ascii="Times New Roman" w:hAnsi="Times New Roman" w:cs="Times New Roman"/>
+          <w:bCs/>
+          <w:sz w:val="28"/>
+        </w:rPr>
+      </w:pPr>
+    </w:p>
+    <w:p>
+      <w:pPr>
+        <w:jc w:val="center"/>
+        <w:rPr>
+          <w:rFonts w:ascii="Times New Roman" w:hAnsi="Times New Roman" w:cs="Times New Roman"/>
+          <w:b/>
+          <w:sz w:val="36"/>
+          <w:szCs w:val="28"/>
+        </w:rPr>
+      </w:pPr>
+    </w:p>
+    <w:p>
+      <w:pPr>
+        <w:jc w:val="center"/>
+        <w:rPr>
+          <w:rFonts w:ascii="Times New Roman" w:hAnsi="Times New Roman" w:cs="Times New Roman"/>
+          <w:b/>
+          <w:sz w:val="36"/>
+          <w:szCs w:val="28"/>
+        </w:rPr>
+      </w:pPr>
+    </w:p>
+    <w:p>
+      <w:pPr>
+        <w:jc w:val="center"/>
+        <w:rPr>
+          <w:rFonts w:ascii="Times New Roman" w:hAnsi="Times New Roman" w:cs="Times New Roman"/>
+          <w:b/>
+          <w:sz w:val="36"/>
+          <w:szCs w:val="28"/>
+        </w:rPr>
+      </w:pPr>
+    </w:p>
+    <w:p>
+      <w:pPr>
+        <w:jc w:val="center"/>
+        <w:rPr>
+          <w:rFonts w:ascii="Times New Roman" w:hAnsi="Times New Roman" w:cs="Times New Roman"/>
+          <w:b/>
+          <w:sz w:val="36"/>
+          <w:szCs w:val="28"/>
+        </w:rPr>
+      </w:pPr>
+    </w:p>
+    <w:p>
+      <w:pPr>
+        <w:jc w:val="center"/>
+        <w:rPr>
+          <w:rFonts w:ascii="Times New Roman" w:hAnsi="Times New Roman" w:cs="Times New Roman"/>
+          <w:b/>
+          <w:sz w:val="36"/>
+          <w:szCs w:val="28"/>
+        </w:rPr>
+      </w:pPr>
+    </w:p>
+    <w:p>
+      <w:pPr>
+        <w:jc w:val="center"/>
+        <w:rPr>
+          <w:rFonts w:ascii="Times New Roman" w:hAnsi="Times New Roman" w:cs="Times New Roman"/>
+          <w:b/>
+          <w:sz w:val="36"/>
+          <w:szCs w:val="28"/>
+        </w:rPr>
+      </w:pPr>
+      <w:r>
+        <w:rPr>
+          <w:rFonts w:ascii="Times New Roman" w:hAnsi="Times New Roman" w:cs="Times New Roman"/>
+          <w:b/>
+          <w:sz w:val="36"/>
+          <w:szCs w:val="28"/>
+        </w:rPr>
+        <w:lastRenderedPageBreak/>
+        <w:t>SYSTEM REQUIREMENTS</w:t>
+      </w:r>
+    </w:p>
+    <w:p>
+      <w:pPr>
+        <w:jc w:val="center"/>
+        <w:rPr>
+          <w:rFonts w:ascii="Times New Roman" w:hAnsi="Times New Roman" w:cs="Times New Roman"/>
+          <w:b/>
+          <w:sz w:val="36"/>
+          <w:szCs w:val="28"/>
+        </w:rPr>
+      </w:pPr>
+    </w:p>
+    <w:p>
+      <w:pPr>
         <w:rPr>
           <w:rFonts w:ascii="Times New Roman" w:hAnsi="Times New Roman" w:cs="Times New Roman"/>
           <w:b/>
           <w:sz w:val="32"/>
           <w:szCs w:val="24"/>
         </w:rPr>
-        <w:t>ESCRIPTION OF THE PROJECT</w:t>
-      </w:r>
+      </w:pPr>
+      <w:r>
+        <w:rPr>
+          <w:rFonts w:ascii="Times New Roman" w:hAnsi="Times New Roman" w:cs="Times New Roman"/>
+          <w:b/>
+          <w:sz w:val="32"/>
+          <w:szCs w:val="24"/>
+        </w:rPr>
+        <w:t>TARGET SYSTEM DESCRIPTION</w:t>
+      </w:r>
+    </w:p>
+    <w:p>
+      <w:pPr>
+        <w:rPr>
+          <w:rFonts w:ascii="Times New Roman" w:hAnsi="Times New Roman" w:cs="Times New Roman"/>
+          <w:bCs/>
+          <w:sz w:val="32"/>
+          <w:szCs w:val="24"/>
+        </w:rPr>
+      </w:pPr>
+      <w:r>
+        <w:rPr>
+          <w:rFonts w:ascii="Times New Roman" w:hAnsi="Times New Roman" w:cs="Times New Roman"/>
+          <w:bCs/>
+          <w:sz w:val="28"/>
+        </w:rPr>
+        <w:t xml:space="preserve">There is a minimum of the such required system to run FileZilla. FileZilla can run on any system with a good internet connection to make a request with the server. The system should also have enough space to install FileZilla, which is relatively a smaller software. For different operating systems, the official website of FileZilla mentions the links. As earlier mentioned, the software works on Windows, MacOS, and Linux too. The system should have a basic understanding of the network and security protocols, to securely transfer files between client and server. The target system needs minimal system requirements to run the software, and it should be fine to run it. </w:t>
+      </w:r>
+    </w:p>
+    <w:p>
+      <w:pPr>
+        <w:rPr>
+          <w:rFonts w:ascii="Times New Roman" w:hAnsi="Times New Roman" w:cs="Times New Roman"/>
+          <w:b/>
+          <w:sz w:val="32"/>
+          <w:szCs w:val="24"/>
+        </w:rPr>
+      </w:pPr>
+    </w:p>
+    <w:p>
+      <w:pPr>
+        <w:rPr>
+          <w:rFonts w:ascii="Times New Roman" w:hAnsi="Times New Roman" w:cs="Times New Roman"/>
+          <w:b/>
+          <w:sz w:val="32"/>
+          <w:szCs w:val="24"/>
+        </w:rPr>
+      </w:pPr>
+      <w:r>
+        <w:rPr>
+          <w:rFonts w:ascii="Times New Roman" w:hAnsi="Times New Roman" w:cs="Times New Roman"/>
+          <w:b/>
+          <w:sz w:val="32"/>
+          <w:szCs w:val="24"/>
+        </w:rPr>
+        <w:t>ASSUMPTIONS AND DEPENDENCIES</w:t>
+      </w:r>
+    </w:p>
+    <w:p>
+      <w:pPr>
+        <w:rPr>
+          <w:rFonts w:ascii="Times New Roman" w:hAnsi="Times New Roman" w:cs="Times New Roman"/>
+          <w:bCs/>
+          <w:sz w:val="28"/>
+        </w:rPr>
+      </w:pPr>
+      <w:r>
+        <w:rPr>
+          <w:rFonts w:ascii="Times New Roman" w:hAnsi="Times New Roman" w:cs="Times New Roman"/>
+          <w:bCs/>
+          <w:sz w:val="28"/>
+        </w:rPr>
+        <w:t xml:space="preserve">The functioning of this software requires the same things iterated in the above paragraph. This project assumes that the client and server systems are connected with the base software and connection. The software needs a local system and remote server or any server for transferring files. The project assumes that the software is compatible with Windows, MacOS, and Linux. Most importantly, there should be a stable internet connection if the need arises to transfer files over the internet. The server system should be enabled with FTP, SFTP, and other protocols too. For working in FileZilla, we need both client and server software, both of which are available on their website. </w:t>
+      </w:r>
+    </w:p>
+    <w:p>
+      <w:pPr>
+        <w:rPr>
+          <w:rFonts w:ascii="Times New Roman" w:hAnsi="Times New Roman" w:cs="Times New Roman"/>
+          <w:bCs/>
+          <w:sz w:val="28"/>
+        </w:rPr>
+      </w:pPr>
+    </w:p>
+    <w:p>
+      <w:pPr>
+        <w:rPr>
+          <w:rFonts w:ascii="Times New Roman" w:hAnsi="Times New Roman" w:cs="Times New Roman"/>
+          <w:bCs/>
+          <w:sz w:val="28"/>
+        </w:rPr>
+      </w:pPr>
+    </w:p>
+    <w:p>
+      <w:pPr>
+        <w:rPr>
+          <w:rFonts w:ascii="Times New Roman" w:hAnsi="Times New Roman" w:cs="Times New Roman"/>
+          <w:bCs/>
+          <w:sz w:val="28"/>
+        </w:rPr>
+      </w:pPr>
+    </w:p>
+    <w:p>
+      <w:pPr>
+        <w:rPr>
+          <w:rFonts w:ascii="Times New Roman" w:hAnsi="Times New Roman" w:cs="Times New Roman"/>
+          <w:bCs/>
+          <w:sz w:val="28"/>
+        </w:rPr>
+      </w:pPr>
+    </w:p>
+    <w:p>
+      <w:pPr>
+        <w:rPr>
+          <w:rFonts w:ascii="Times New Roman" w:hAnsi="Times New Roman" w:cs="Times New Roman"/>
+          <w:bCs/>
+          <w:sz w:val="28"/>
+        </w:rPr>
+      </w:pPr>
+    </w:p>
+    <w:p>
+      <w:pPr>
+        <w:rPr>
+          <w:rFonts w:ascii="Times New Roman" w:hAnsi="Times New Roman" w:cs="Times New Roman"/>
+          <w:bCs/>
+          <w:sz w:val="28"/>
+        </w:rPr>
+      </w:pPr>
+    </w:p>
+    <w:p>
+      <w:pPr>
+        <w:rPr>
+          <w:rFonts w:ascii="Times New Roman" w:hAnsi="Times New Roman" w:cs="Times New Roman"/>
+          <w:bCs/>
+          <w:sz w:val="28"/>
+        </w:rPr>
+      </w:pPr>
+    </w:p>
+    <w:p>
+      <w:pPr>
+        <w:rPr>
+          <w:rFonts w:ascii="Times New Roman" w:hAnsi="Times New Roman" w:cs="Times New Roman"/>
+          <w:bCs/>
+          <w:sz w:val="28"/>
+        </w:rPr>
+      </w:pPr>
+    </w:p>
+    <w:p>
+      <w:pPr>
+        <w:rPr>
+          <w:rFonts w:ascii="Times New Roman" w:hAnsi="Times New Roman" w:cs="Times New Roman"/>
+          <w:bCs/>
+          <w:sz w:val="28"/>
+        </w:rPr>
+      </w:pPr>
+    </w:p>
+    <w:p>
+      <w:pPr>
+        <w:jc w:val="center"/>
+        <w:rPr>
+          <w:rFonts w:ascii="Times New Roman" w:hAnsi="Times New Roman" w:cs="Times New Roman"/>
+          <w:b/>
+          <w:sz w:val="36"/>
+          <w:szCs w:val="28"/>
+        </w:rPr>
+      </w:pPr>
+      <w:r>
+        <w:rPr>
+          <w:rFonts w:ascii="Times New Roman" w:hAnsi="Times New Roman" w:cs="Times New Roman"/>
+          <w:b/>
+          <w:sz w:val="36"/>
+          <w:szCs w:val="28"/>
+        </w:rPr>
+        <w:lastRenderedPageBreak/>
+        <w:t>ANALYSIS REPORT</w:t>
+      </w:r>
+    </w:p>
+    <w:p>
+      <w:pPr>
+        <w:rPr>
+          <w:rFonts w:ascii="Times New Roman" w:hAnsi="Times New Roman" w:cs="Times New Roman"/>
+          <w:bCs/>
+          <w:sz w:val="28"/>
+        </w:rPr>
+      </w:pPr>
     </w:p>
     <w:p>
       <w:pPr>

</xml_diff>

<commit_message>
fourth revision to file by user alaan
</commit_message>
<xml_diff>
--- a/ProjectReport.docx
+++ b/ProjectReport.docx
@@ -642,25 +642,7 @@
           <w:bCs/>
           <w:sz w:val="28"/>
         </w:rPr>
-        <w:t xml:space="preserve"> makes it </w:t>
-      </w:r>
-      <w:proofErr w:type="spellStart"/>
-      <w:r>
-        <w:rPr>
-          <w:rFonts w:ascii="Times New Roman" w:hAnsi="Times New Roman" w:cs="Times New Roman"/>
-          <w:bCs/>
-          <w:sz w:val="28"/>
-        </w:rPr>
-        <w:t>a</w:t>
-      </w:r>
-      <w:proofErr w:type="spellEnd"/>
-      <w:r>
-        <w:rPr>
-          <w:rFonts w:ascii="Times New Roman" w:hAnsi="Times New Roman" w:cs="Times New Roman"/>
-          <w:bCs/>
-          <w:sz w:val="28"/>
-        </w:rPr>
-        <w:t xml:space="preserve"> </w:t>
+        <w:t xml:space="preserve"> makes it a </w:t>
       </w:r>
       <w:r>
         <w:rPr>
@@ -1193,7 +1175,23 @@
           <w:bCs/>
           <w:sz w:val="28"/>
         </w:rPr>
-        <w:t xml:space="preserve">There is a minimum of the such required system to run FileZilla. FileZilla can run on any system with a good internet connection to make a request with the server. The system should also have enough space to install FileZilla, which is relatively a smaller software. For different operating systems, the official website of FileZilla mentions the links. As earlier mentioned, the software works on Windows, MacOS, and Linux too. The system should have a basic understanding of the network and security protocols, to securely transfer files between client and server. The target system needs minimal system requirements to run the software, and it should be fine to run it. </w:t>
+        <w:t xml:space="preserve">There is a minimum of the such required system to run FileZilla. FileZilla can run on any system with a good internet connection to </w:t>
+      </w:r>
+      <w:r>
+        <w:rPr>
+          <w:rFonts w:ascii="Times New Roman" w:hAnsi="Times New Roman" w:cs="Times New Roman"/>
+          <w:bCs/>
+          <w:sz w:val="28"/>
+        </w:rPr>
+        <w:t>request</w:t>
+      </w:r>
+      <w:r>
+        <w:rPr>
+          <w:rFonts w:ascii="Times New Roman" w:hAnsi="Times New Roman" w:cs="Times New Roman"/>
+          <w:bCs/>
+          <w:sz w:val="28"/>
+        </w:rPr>
+        <w:t xml:space="preserve"> with the server. The system should also have enough space to install FileZilla, which is relatively a smaller software. For different operating systems, the official website of FileZilla mentions the links. As earlier mentioned, the software works on Windows, MacOS, and Linux too. The system should have a basic understanding of the network and security protocols, to securely transfer files between client and server. The target system needs minimal system requirements to run the software, and it should be fine to run it. </w:t>
       </w:r>
     </w:p>
     <w:p>
@@ -1355,6 +1353,757 @@
     </w:p>
     <w:p>
       <w:pPr>
+        <w:rPr>
+          <w:rFonts w:ascii="Times New Roman" w:hAnsi="Times New Roman" w:cs="Times New Roman"/>
+          <w:bCs/>
+          <w:sz w:val="28"/>
+        </w:rPr>
+      </w:pPr>
+      <w:r>
+        <w:rPr>
+          <w:rFonts w:ascii="Times New Roman" w:hAnsi="Times New Roman" w:cs="Times New Roman"/>
+          <w:bCs/>
+          <w:sz w:val="28"/>
+        </w:rPr>
+        <w:t xml:space="preserve">First of </w:t>
+      </w:r>
+      <w:proofErr w:type="gramStart"/>
+      <w:r>
+        <w:rPr>
+          <w:rFonts w:ascii="Times New Roman" w:hAnsi="Times New Roman" w:cs="Times New Roman"/>
+          <w:bCs/>
+          <w:sz w:val="28"/>
+        </w:rPr>
+        <w:t>all</w:t>
+      </w:r>
+      <w:proofErr w:type="gramEnd"/>
+      <w:r>
+        <w:rPr>
+          <w:rFonts w:ascii="Times New Roman" w:hAnsi="Times New Roman" w:cs="Times New Roman"/>
+          <w:bCs/>
+          <w:sz w:val="28"/>
+        </w:rPr>
+        <w:t xml:space="preserve"> download both the FileZilla client and server application setup from the official website. During the setup installation, enter any administrator password for local system server creation.</w:t>
+      </w:r>
+    </w:p>
+    <w:p>
+      <w:pPr>
+        <w:rPr>
+          <w:rFonts w:ascii="Times New Roman" w:hAnsi="Times New Roman" w:cs="Times New Roman"/>
+          <w:bCs/>
+          <w:sz w:val="28"/>
+        </w:rPr>
+      </w:pPr>
+      <w:r>
+        <w:rPr>
+          <w:rFonts w:ascii="Times New Roman" w:hAnsi="Times New Roman" w:cs="Times New Roman"/>
+          <w:bCs/>
+          <w:sz w:val="28"/>
+        </w:rPr>
+        <w:drawing>
+          <wp:inline distT="0" distB="0" distL="0" distR="0" wp14:anchorId="6B35EE0B" wp14:editId="1CBAD05C">
+            <wp:extent cx="5731510" cy="2849245"/>
+            <wp:effectExtent l="0" t="0" r="2540" b="8255"/>
+            <wp:docPr id="1" name="Picture 1"/>
+            <wp:cNvGraphicFramePr>
+              <a:graphicFrameLocks xmlns:a="http://schemas.openxmlformats.org/drawingml/2006/main" noChangeAspect="1"/>
+            </wp:cNvGraphicFramePr>
+            <a:graphic xmlns:a="http://schemas.openxmlformats.org/drawingml/2006/main">
+              <a:graphicData uri="http://schemas.openxmlformats.org/drawingml/2006/picture">
+                <pic:pic xmlns:pic="http://schemas.openxmlformats.org/drawingml/2006/picture">
+                  <pic:nvPicPr>
+                    <pic:cNvPr id="1" name=""/>
+                    <pic:cNvPicPr/>
+                  </pic:nvPicPr>
+                  <pic:blipFill>
+                    <a:blip r:embed="rId6"/>
+                    <a:stretch>
+                      <a:fillRect/>
+                    </a:stretch>
+                  </pic:blipFill>
+                  <pic:spPr>
+                    <a:xfrm>
+                      <a:off x="0" y="0"/>
+                      <a:ext cx="5731510" cy="2849245"/>
+                    </a:xfrm>
+                    <a:prstGeom prst="rect">
+                      <a:avLst/>
+                    </a:prstGeom>
+                  </pic:spPr>
+                </pic:pic>
+              </a:graphicData>
+            </a:graphic>
+          </wp:inline>
+        </w:drawing>
+      </w:r>
+    </w:p>
+    <w:p>
+      <w:pPr>
+        <w:rPr>
+          <w:rFonts w:ascii="Times New Roman" w:hAnsi="Times New Roman" w:cs="Times New Roman"/>
+          <w:bCs/>
+          <w:sz w:val="28"/>
+        </w:rPr>
+      </w:pPr>
+      <w:r>
+        <w:rPr>
+          <w:rFonts w:ascii="Times New Roman" w:hAnsi="Times New Roman" w:cs="Times New Roman"/>
+          <w:bCs/>
+          <w:sz w:val="28"/>
+        </w:rPr>
+        <w:t xml:space="preserve">After that connect to the server, then configure the server settings. Beside the Right management tab, select </w:t>
+      </w:r>
+      <w:r>
+        <w:rPr>
+          <w:rFonts w:ascii="Times New Roman" w:hAnsi="Times New Roman" w:cs="Times New Roman"/>
+          <w:bCs/>
+          <w:sz w:val="28"/>
+        </w:rPr>
+        <w:t xml:space="preserve">the </w:t>
+      </w:r>
+      <w:r>
+        <w:rPr>
+          <w:rFonts w:ascii="Times New Roman" w:hAnsi="Times New Roman" w:cs="Times New Roman"/>
+          <w:bCs/>
+          <w:sz w:val="28"/>
+        </w:rPr>
+        <w:t>Users option and add a new user, give a custom name</w:t>
+      </w:r>
+      <w:r>
+        <w:rPr>
+          <w:rFonts w:ascii="Times New Roman" w:hAnsi="Times New Roman" w:cs="Times New Roman"/>
+          <w:bCs/>
+          <w:sz w:val="28"/>
+        </w:rPr>
+        <w:t>,</w:t>
+      </w:r>
+      <w:r>
+        <w:rPr>
+          <w:rFonts w:ascii="Times New Roman" w:hAnsi="Times New Roman" w:cs="Times New Roman"/>
+          <w:bCs/>
+          <w:sz w:val="28"/>
+        </w:rPr>
+        <w:t xml:space="preserve"> and choose a native path to your local system.</w:t>
+      </w:r>
+      <w:r>
+        <w:rPr>
+          <w:rFonts w:ascii="Times New Roman" w:hAnsi="Times New Roman" w:cs="Times New Roman"/>
+          <w:bCs/>
+          <w:sz w:val="28"/>
+        </w:rPr>
+        <w:drawing>
+          <wp:inline distT="0" distB="0" distL="0" distR="0" wp14:anchorId="3D4E6426" wp14:editId="52D23E24">
+            <wp:extent cx="4953000" cy="3296878"/>
+            <wp:effectExtent l="0" t="0" r="0" b="0"/>
+            <wp:docPr id="2" name="Picture 2"/>
+            <wp:cNvGraphicFramePr>
+              <a:graphicFrameLocks xmlns:a="http://schemas.openxmlformats.org/drawingml/2006/main" noChangeAspect="1"/>
+            </wp:cNvGraphicFramePr>
+            <a:graphic xmlns:a="http://schemas.openxmlformats.org/drawingml/2006/main">
+              <a:graphicData uri="http://schemas.openxmlformats.org/drawingml/2006/picture">
+                <pic:pic xmlns:pic="http://schemas.openxmlformats.org/drawingml/2006/picture">
+                  <pic:nvPicPr>
+                    <pic:cNvPr id="1" name=""/>
+                    <pic:cNvPicPr/>
+                  </pic:nvPicPr>
+                  <pic:blipFill>
+                    <a:blip r:embed="rId7"/>
+                    <a:stretch>
+                      <a:fillRect/>
+                    </a:stretch>
+                  </pic:blipFill>
+                  <pic:spPr>
+                    <a:xfrm>
+                      <a:off x="0" y="0"/>
+                      <a:ext cx="4957031" cy="3299561"/>
+                    </a:xfrm>
+                    <a:prstGeom prst="rect">
+                      <a:avLst/>
+                    </a:prstGeom>
+                  </pic:spPr>
+                </pic:pic>
+              </a:graphicData>
+            </a:graphic>
+          </wp:inline>
+        </w:drawing>
+      </w:r>
+    </w:p>
+    <w:p>
+      <w:pPr>
+        <w:rPr>
+          <w:rFonts w:ascii="Times New Roman" w:hAnsi="Times New Roman" w:cs="Times New Roman"/>
+          <w:bCs/>
+          <w:sz w:val="28"/>
+        </w:rPr>
+      </w:pPr>
+      <w:r>
+        <w:rPr>
+          <w:rFonts w:ascii="Times New Roman" w:hAnsi="Times New Roman" w:cs="Times New Roman"/>
+          <w:bCs/>
+          <w:sz w:val="28"/>
+        </w:rPr>
+        <w:t>We have set up the server.</w:t>
+      </w:r>
+    </w:p>
+    <w:p>
+      <w:pPr>
+        <w:rPr>
+          <w:rFonts w:ascii="Times New Roman" w:hAnsi="Times New Roman" w:cs="Times New Roman"/>
+          <w:bCs/>
+          <w:sz w:val="28"/>
+        </w:rPr>
+      </w:pPr>
+      <w:r>
+        <w:rPr>
+          <w:rFonts w:ascii="Times New Roman" w:hAnsi="Times New Roman" w:cs="Times New Roman"/>
+          <w:bCs/>
+          <w:sz w:val="28"/>
+        </w:rPr>
+        <w:lastRenderedPageBreak/>
+        <w:t xml:space="preserve">Now, open the FileZilla Client Application. Enter the hostname which is </w:t>
+      </w:r>
+      <w:r>
+        <w:rPr>
+          <w:rFonts w:ascii="Times New Roman" w:hAnsi="Times New Roman" w:cs="Times New Roman"/>
+          <w:bCs/>
+          <w:sz w:val="28"/>
+        </w:rPr>
+        <w:t>ftp://</w:t>
+      </w:r>
+      <w:r>
+        <w:rPr>
+          <w:rFonts w:ascii="Times New Roman" w:hAnsi="Times New Roman" w:cs="Times New Roman"/>
+          <w:bCs/>
+          <w:i/>
+          <w:iCs/>
+          <w:sz w:val="28"/>
+        </w:rPr>
+        <w:t>youripaddress</w:t>
+      </w:r>
+      <w:r>
+        <w:rPr>
+          <w:rFonts w:ascii="Times New Roman" w:hAnsi="Times New Roman" w:cs="Times New Roman"/>
+          <w:bCs/>
+          <w:sz w:val="28"/>
+        </w:rPr>
+        <w:t xml:space="preserve">. </w:t>
+      </w:r>
+      <w:r>
+        <w:rPr>
+          <w:rFonts w:ascii="Times New Roman" w:hAnsi="Times New Roman" w:cs="Times New Roman"/>
+          <w:bCs/>
+          <w:sz w:val="28"/>
+        </w:rPr>
+        <w:t xml:space="preserve">Enter the username and password that you created for the local server in the above step. Then click on the QuickConnect option. The server and client connection has been established. </w:t>
+      </w:r>
+    </w:p>
+    <w:p>
+      <w:pPr>
+        <w:rPr>
+          <w:rFonts w:ascii="Times New Roman" w:hAnsi="Times New Roman" w:cs="Times New Roman"/>
+          <w:bCs/>
+          <w:sz w:val="28"/>
+        </w:rPr>
+      </w:pPr>
+      <w:r>
+        <w:rPr>
+          <w:rFonts w:ascii="Times New Roman" w:hAnsi="Times New Roman" w:cs="Times New Roman"/>
+          <w:bCs/>
+          <w:sz w:val="28"/>
+        </w:rPr>
+        <w:drawing>
+          <wp:inline distT="0" distB="0" distL="0" distR="0" wp14:anchorId="6E52420A" wp14:editId="18AF5585">
+            <wp:extent cx="5890260" cy="3260725"/>
+            <wp:effectExtent l="0" t="0" r="0" b="0"/>
+            <wp:docPr id="3" name="Picture 3"/>
+            <wp:cNvGraphicFramePr>
+              <a:graphicFrameLocks xmlns:a="http://schemas.openxmlformats.org/drawingml/2006/main" noChangeAspect="1"/>
+            </wp:cNvGraphicFramePr>
+            <a:graphic xmlns:a="http://schemas.openxmlformats.org/drawingml/2006/main">
+              <a:graphicData uri="http://schemas.openxmlformats.org/drawingml/2006/picture">
+                <pic:pic xmlns:pic="http://schemas.openxmlformats.org/drawingml/2006/picture">
+                  <pic:nvPicPr>
+                    <pic:cNvPr id="1" name=""/>
+                    <pic:cNvPicPr/>
+                  </pic:nvPicPr>
+                  <pic:blipFill>
+                    <a:blip r:embed="rId8"/>
+                    <a:stretch>
+                      <a:fillRect/>
+                    </a:stretch>
+                  </pic:blipFill>
+                  <pic:spPr>
+                    <a:xfrm>
+                      <a:off x="0" y="0"/>
+                      <a:ext cx="5903349" cy="3267971"/>
+                    </a:xfrm>
+                    <a:prstGeom prst="rect">
+                      <a:avLst/>
+                    </a:prstGeom>
+                  </pic:spPr>
+                </pic:pic>
+              </a:graphicData>
+            </a:graphic>
+          </wp:inline>
+        </w:drawing>
+      </w:r>
+    </w:p>
+    <w:p>
+      <w:pPr>
+        <w:rPr>
+          <w:rFonts w:ascii="Times New Roman" w:hAnsi="Times New Roman" w:cs="Times New Roman"/>
+          <w:bCs/>
+          <w:sz w:val="28"/>
+        </w:rPr>
+      </w:pPr>
+      <w:r>
+        <w:rPr>
+          <w:rFonts w:ascii="Times New Roman" w:hAnsi="Times New Roman" w:cs="Times New Roman"/>
+          <w:bCs/>
+          <w:sz w:val="28"/>
+        </w:rPr>
+        <w:t xml:space="preserve">We can see that on the server side, we have 2 PowerPoint files. To transfer from server to client (left side), just drag and drop it the to desired location. In this case, I dragged the History of </w:t>
+      </w:r>
+      <w:proofErr w:type="gramStart"/>
+      <w:r>
+        <w:rPr>
+          <w:rFonts w:ascii="Times New Roman" w:hAnsi="Times New Roman" w:cs="Times New Roman"/>
+          <w:bCs/>
+          <w:sz w:val="28"/>
+        </w:rPr>
+        <w:t>Open Source</w:t>
+      </w:r>
+      <w:proofErr w:type="gramEnd"/>
+      <w:r>
+        <w:rPr>
+          <w:rFonts w:ascii="Times New Roman" w:hAnsi="Times New Roman" w:cs="Times New Roman"/>
+          <w:bCs/>
+          <w:sz w:val="28"/>
+        </w:rPr>
+        <w:t xml:space="preserve"> Software PowerPoint file to the client side on the left side of the window in a location. FileZilla will notify the transfer as complete under the Successful transfers tab on the bottom left side. You can verify the transfer by checking at the location where we transferred. </w:t>
+      </w:r>
+    </w:p>
+    <w:p>
+      <w:pPr>
+        <w:rPr>
+          <w:rFonts w:ascii="Times New Roman" w:hAnsi="Times New Roman" w:cs="Times New Roman"/>
+          <w:bCs/>
+          <w:sz w:val="28"/>
+        </w:rPr>
+      </w:pPr>
+      <w:r>
+        <w:rPr>
+          <w:rFonts w:ascii="Times New Roman" w:hAnsi="Times New Roman" w:cs="Times New Roman"/>
+          <w:bCs/>
+          <w:sz w:val="28"/>
+        </w:rPr>
+        <w:drawing>
+          <wp:inline distT="0" distB="0" distL="0" distR="0" wp14:anchorId="4C73DDC3" wp14:editId="21FE9DAF">
+            <wp:extent cx="5828568" cy="2987040"/>
+            <wp:effectExtent l="0" t="0" r="1270" b="3810"/>
+            <wp:docPr id="4" name="Picture 4"/>
+            <wp:cNvGraphicFramePr>
+              <a:graphicFrameLocks xmlns:a="http://schemas.openxmlformats.org/drawingml/2006/main" noChangeAspect="1"/>
+            </wp:cNvGraphicFramePr>
+            <a:graphic xmlns:a="http://schemas.openxmlformats.org/drawingml/2006/main">
+              <a:graphicData uri="http://schemas.openxmlformats.org/drawingml/2006/picture">
+                <pic:pic xmlns:pic="http://schemas.openxmlformats.org/drawingml/2006/picture">
+                  <pic:nvPicPr>
+                    <pic:cNvPr id="1" name=""/>
+                    <pic:cNvPicPr/>
+                  </pic:nvPicPr>
+                  <pic:blipFill>
+                    <a:blip r:embed="rId9"/>
+                    <a:stretch>
+                      <a:fillRect/>
+                    </a:stretch>
+                  </pic:blipFill>
+                  <pic:spPr>
+                    <a:xfrm>
+                      <a:off x="0" y="0"/>
+                      <a:ext cx="5845630" cy="2995784"/>
+                    </a:xfrm>
+                    <a:prstGeom prst="rect">
+                      <a:avLst/>
+                    </a:prstGeom>
+                  </pic:spPr>
+                </pic:pic>
+              </a:graphicData>
+            </a:graphic>
+          </wp:inline>
+        </w:drawing>
+      </w:r>
+    </w:p>
+    <w:p>
+      <w:pPr>
+        <w:rPr>
+          <w:rFonts w:ascii="Times New Roman" w:hAnsi="Times New Roman" w:cs="Times New Roman"/>
+          <w:bCs/>
+          <w:sz w:val="28"/>
+        </w:rPr>
+      </w:pPr>
+      <w:r>
+        <w:rPr>
+          <w:rFonts w:ascii="Times New Roman" w:hAnsi="Times New Roman" w:cs="Times New Roman"/>
+          <w:bCs/>
+          <w:sz w:val="28"/>
+        </w:rPr>
+        <w:lastRenderedPageBreak/>
+        <w:t xml:space="preserve">Therefore, we have transferred the file from the server to the client using the FileZilla software. Besides that, we can transfer files from the client side to the server side too. Also, we can connect to a hosted site and transfer files too. Although we have a used local system as an example in this project. </w:t>
+      </w:r>
+      <w:r>
+        <w:rPr>
+          <w:rFonts w:ascii="Times New Roman" w:hAnsi="Times New Roman" w:cs="Times New Roman"/>
+          <w:bCs/>
+          <w:sz w:val="28"/>
+        </w:rPr>
+        <w:t xml:space="preserve">FileZilla is an FTP client-based tool, and it supports transfer to remote FTP sites. It also provides an easy manager interface for file management. </w:t>
+      </w:r>
+    </w:p>
+    <w:p>
+      <w:pPr>
+        <w:rPr>
+          <w:rFonts w:ascii="Times New Roman" w:hAnsi="Times New Roman" w:cs="Times New Roman"/>
+          <w:bCs/>
+          <w:sz w:val="28"/>
+        </w:rPr>
+      </w:pPr>
+    </w:p>
+    <w:p>
+      <w:pPr>
+        <w:rPr>
+          <w:rFonts w:ascii="Times New Roman" w:hAnsi="Times New Roman" w:cs="Times New Roman"/>
+          <w:bCs/>
+          <w:sz w:val="28"/>
+        </w:rPr>
+      </w:pPr>
+    </w:p>
+    <w:p>
+      <w:pPr>
+        <w:rPr>
+          <w:rFonts w:ascii="Times New Roman" w:hAnsi="Times New Roman" w:cs="Times New Roman"/>
+          <w:bCs/>
+          <w:sz w:val="28"/>
+        </w:rPr>
+      </w:pPr>
+    </w:p>
+    <w:p>
+      <w:pPr>
+        <w:rPr>
+          <w:rFonts w:ascii="Times New Roman" w:hAnsi="Times New Roman" w:cs="Times New Roman"/>
+          <w:bCs/>
+          <w:sz w:val="28"/>
+        </w:rPr>
+      </w:pPr>
+    </w:p>
+    <w:p>
+      <w:pPr>
+        <w:rPr>
+          <w:rFonts w:ascii="Times New Roman" w:hAnsi="Times New Roman" w:cs="Times New Roman"/>
+          <w:bCs/>
+          <w:sz w:val="28"/>
+        </w:rPr>
+      </w:pPr>
+    </w:p>
+    <w:p>
+      <w:pPr>
+        <w:rPr>
+          <w:rFonts w:ascii="Times New Roman" w:hAnsi="Times New Roman" w:cs="Times New Roman"/>
+          <w:bCs/>
+          <w:sz w:val="28"/>
+        </w:rPr>
+      </w:pPr>
+    </w:p>
+    <w:p>
+      <w:pPr>
+        <w:rPr>
+          <w:rFonts w:ascii="Times New Roman" w:hAnsi="Times New Roman" w:cs="Times New Roman"/>
+          <w:bCs/>
+          <w:sz w:val="28"/>
+        </w:rPr>
+      </w:pPr>
+    </w:p>
+    <w:p>
+      <w:pPr>
+        <w:rPr>
+          <w:rFonts w:ascii="Times New Roman" w:hAnsi="Times New Roman" w:cs="Times New Roman"/>
+          <w:bCs/>
+          <w:sz w:val="28"/>
+        </w:rPr>
+      </w:pPr>
+    </w:p>
+    <w:p>
+      <w:pPr>
+        <w:rPr>
+          <w:rFonts w:ascii="Times New Roman" w:hAnsi="Times New Roman" w:cs="Times New Roman"/>
+          <w:bCs/>
+          <w:sz w:val="28"/>
+        </w:rPr>
+      </w:pPr>
+    </w:p>
+    <w:p>
+      <w:pPr>
+        <w:rPr>
+          <w:rFonts w:ascii="Times New Roman" w:hAnsi="Times New Roman" w:cs="Times New Roman"/>
+          <w:bCs/>
+          <w:sz w:val="28"/>
+        </w:rPr>
+      </w:pPr>
+    </w:p>
+    <w:p>
+      <w:pPr>
+        <w:rPr>
+          <w:rFonts w:ascii="Times New Roman" w:hAnsi="Times New Roman" w:cs="Times New Roman"/>
+          <w:bCs/>
+          <w:sz w:val="28"/>
+        </w:rPr>
+      </w:pPr>
+    </w:p>
+    <w:p>
+      <w:pPr>
+        <w:rPr>
+          <w:rFonts w:ascii="Times New Roman" w:hAnsi="Times New Roman" w:cs="Times New Roman"/>
+          <w:bCs/>
+          <w:sz w:val="28"/>
+        </w:rPr>
+      </w:pPr>
+    </w:p>
+    <w:p>
+      <w:pPr>
+        <w:rPr>
+          <w:rFonts w:ascii="Times New Roman" w:hAnsi="Times New Roman" w:cs="Times New Roman"/>
+          <w:bCs/>
+          <w:sz w:val="28"/>
+        </w:rPr>
+      </w:pPr>
+    </w:p>
+    <w:p>
+      <w:pPr>
+        <w:rPr>
+          <w:rFonts w:ascii="Times New Roman" w:hAnsi="Times New Roman" w:cs="Times New Roman"/>
+          <w:bCs/>
+          <w:sz w:val="28"/>
+        </w:rPr>
+      </w:pPr>
+    </w:p>
+    <w:p>
+      <w:pPr>
+        <w:rPr>
+          <w:rFonts w:ascii="Times New Roman" w:hAnsi="Times New Roman" w:cs="Times New Roman"/>
+          <w:bCs/>
+          <w:sz w:val="28"/>
+        </w:rPr>
+      </w:pPr>
+    </w:p>
+    <w:p>
+      <w:pPr>
+        <w:rPr>
+          <w:rFonts w:ascii="Times New Roman" w:hAnsi="Times New Roman" w:cs="Times New Roman"/>
+          <w:bCs/>
+          <w:sz w:val="28"/>
+        </w:rPr>
+      </w:pPr>
+    </w:p>
+    <w:p>
+      <w:pPr>
+        <w:rPr>
+          <w:rFonts w:ascii="Times New Roman" w:hAnsi="Times New Roman" w:cs="Times New Roman"/>
+          <w:bCs/>
+          <w:sz w:val="28"/>
+        </w:rPr>
+      </w:pPr>
+    </w:p>
+    <w:p>
+      <w:pPr>
+        <w:rPr>
+          <w:rFonts w:ascii="Times New Roman" w:hAnsi="Times New Roman" w:cs="Times New Roman"/>
+          <w:bCs/>
+          <w:sz w:val="28"/>
+        </w:rPr>
+      </w:pPr>
+    </w:p>
+    <w:p>
+      <w:pPr>
+        <w:rPr>
+          <w:rFonts w:ascii="Times New Roman" w:hAnsi="Times New Roman" w:cs="Times New Roman"/>
+          <w:bCs/>
+          <w:sz w:val="28"/>
+        </w:rPr>
+      </w:pPr>
+    </w:p>
+    <w:p>
+      <w:pPr>
+        <w:rPr>
+          <w:rFonts w:ascii="Times New Roman" w:hAnsi="Times New Roman" w:cs="Times New Roman"/>
+          <w:bCs/>
+          <w:sz w:val="28"/>
+        </w:rPr>
+      </w:pPr>
+    </w:p>
+    <w:p>
+      <w:pPr>
+        <w:rPr>
+          <w:rFonts w:ascii="Times New Roman" w:hAnsi="Times New Roman" w:cs="Times New Roman"/>
+          <w:bCs/>
+          <w:sz w:val="28"/>
+        </w:rPr>
+      </w:pPr>
+    </w:p>
+    <w:p>
+      <w:pPr>
+        <w:rPr>
+          <w:rFonts w:ascii="Times New Roman" w:hAnsi="Times New Roman" w:cs="Times New Roman"/>
+          <w:bCs/>
+          <w:sz w:val="28"/>
+        </w:rPr>
+      </w:pPr>
+    </w:p>
+    <w:p>
+      <w:pPr>
+        <w:rPr>
+          <w:rFonts w:ascii="Times New Roman" w:hAnsi="Times New Roman" w:cs="Times New Roman"/>
+          <w:bCs/>
+          <w:sz w:val="28"/>
+        </w:rPr>
+      </w:pPr>
+    </w:p>
+    <w:p>
+      <w:pPr>
+        <w:jc w:val="center"/>
+        <w:rPr>
+          <w:rFonts w:ascii="Times New Roman" w:hAnsi="Times New Roman" w:cs="Times New Roman"/>
+          <w:b/>
+          <w:sz w:val="36"/>
+          <w:szCs w:val="28"/>
+        </w:rPr>
+      </w:pPr>
+      <w:r>
+        <w:rPr>
+          <w:rFonts w:ascii="Times New Roman" w:hAnsi="Times New Roman" w:cs="Times New Roman"/>
+          <w:b/>
+          <w:sz w:val="36"/>
+          <w:szCs w:val="28"/>
+        </w:rPr>
+        <w:lastRenderedPageBreak/>
+        <w:t>REFERENCES</w:t>
+      </w:r>
+    </w:p>
+    <w:p>
+      <w:pPr>
+        <w:pStyle w:val="ListParagraph"/>
+        <w:numPr>
+          <w:ilvl w:val="0"/>
+          <w:numId w:val="2"/>
+        </w:numPr>
+        <w:rPr>
+          <w:rFonts w:ascii="Times New Roman" w:hAnsi="Times New Roman" w:cs="Times New Roman"/>
+          <w:bCs/>
+          <w:sz w:val="28"/>
+        </w:rPr>
+      </w:pPr>
+      <w:r>
+        <w:rPr>
+          <w:rFonts w:ascii="Times New Roman" w:hAnsi="Times New Roman" w:cs="Times New Roman"/>
+          <w:bCs/>
+          <w:sz w:val="28"/>
+        </w:rPr>
+        <w:t>Wikipedia</w:t>
+      </w:r>
+    </w:p>
+    <w:p>
+      <w:pPr>
+        <w:pStyle w:val="ListParagraph"/>
+        <w:numPr>
+          <w:ilvl w:val="0"/>
+          <w:numId w:val="2"/>
+        </w:numPr>
+        <w:rPr>
+          <w:rFonts w:ascii="Times New Roman" w:hAnsi="Times New Roman" w:cs="Times New Roman"/>
+          <w:bCs/>
+          <w:sz w:val="28"/>
+        </w:rPr>
+      </w:pPr>
+      <w:r>
+        <w:rPr>
+          <w:rFonts w:ascii="Times New Roman" w:hAnsi="Times New Roman" w:cs="Times New Roman"/>
+          <w:bCs/>
+          <w:sz w:val="28"/>
+        </w:rPr>
+        <w:t>FileZilla official website (</w:t>
+      </w:r>
+      <w:hyperlink r:id="rId10" w:history="1">
+        <w:r>
+          <w:rPr>
+            <w:rStyle w:val="Hyperlink"/>
+            <w:rFonts w:ascii="Times New Roman" w:hAnsi="Times New Roman" w:cs="Times New Roman"/>
+            <w:bCs/>
+            <w:sz w:val="28"/>
+          </w:rPr>
+          <w:t>https://filezilla-project.org/</w:t>
+        </w:r>
+      </w:hyperlink>
+      <w:r>
+        <w:rPr>
+          <w:rFonts w:ascii="Times New Roman" w:hAnsi="Times New Roman" w:cs="Times New Roman"/>
+          <w:bCs/>
+          <w:sz w:val="28"/>
+        </w:rPr>
+        <w:t>)</w:t>
+      </w:r>
+    </w:p>
+    <w:p>
+      <w:pPr>
+        <w:pStyle w:val="ListParagraph"/>
+        <w:numPr>
+          <w:ilvl w:val="0"/>
+          <w:numId w:val="2"/>
+        </w:numPr>
+        <w:rPr>
+          <w:rFonts w:ascii="Times New Roman" w:hAnsi="Times New Roman" w:cs="Times New Roman"/>
+          <w:bCs/>
+          <w:sz w:val="28"/>
+        </w:rPr>
+      </w:pPr>
+      <w:hyperlink r:id="rId11" w:history="1">
+        <w:r>
+          <w:rPr>
+            <w:rStyle w:val="Hyperlink"/>
+            <w:rFonts w:ascii="Times New Roman" w:hAnsi="Times New Roman" w:cs="Times New Roman"/>
+            <w:bCs/>
+            <w:sz w:val="28"/>
+          </w:rPr>
+          <w:t>https://www.hostinger.in/tutorials/ftp/filezilla-ftp-configuration</w:t>
+        </w:r>
+      </w:hyperlink>
+    </w:p>
+    <w:p>
+      <w:pPr>
+        <w:pStyle w:val="ListParagraph"/>
+        <w:numPr>
+          <w:ilvl w:val="0"/>
+          <w:numId w:val="2"/>
+        </w:numPr>
+        <w:rPr>
+          <w:rFonts w:ascii="Times New Roman" w:hAnsi="Times New Roman" w:cs="Times New Roman"/>
+          <w:bCs/>
+          <w:sz w:val="28"/>
+        </w:rPr>
+      </w:pPr>
+      <w:hyperlink r:id="rId12" w:history="1">
+        <w:r>
+          <w:rPr>
+            <w:rStyle w:val="Hyperlink"/>
+            <w:rFonts w:ascii="Times New Roman" w:hAnsi="Times New Roman" w:cs="Times New Roman"/>
+            <w:bCs/>
+            <w:sz w:val="28"/>
+          </w:rPr>
+          <w:t>https://etc.engineering.uiowa.edu/help-deskcomputer-services-ecs/how-use/filezilla-file-transfer</w:t>
+        </w:r>
+      </w:hyperlink>
+    </w:p>
+    <w:p>
+      <w:pPr>
+        <w:pStyle w:val="ListParagraph"/>
         <w:rPr>
           <w:rFonts w:ascii="Times New Roman" w:hAnsi="Times New Roman" w:cs="Times New Roman"/>
           <w:bCs/>
@@ -1375,16 +2124,16 @@
 <file path=word/numbering.xml><?xml version="1.0" encoding="utf-8"?>
 <w:numbering xmlns:wpc="http://schemas.microsoft.com/office/word/2010/wordprocessingCanvas" xmlns:cx="http://schemas.microsoft.com/office/drawing/2014/chartex" xmlns:cx1="http://schemas.microsoft.com/office/drawing/2015/9/8/chartex" xmlns:cx2="http://schemas.microsoft.com/office/drawing/2015/10/21/chartex" xmlns:cx3="http://schemas.microsoft.com/office/drawing/2016/5/9/chartex" xmlns:cx4="http://schemas.microsoft.com/office/drawing/2016/5/10/chartex" xmlns:cx5="http://schemas.microsoft.com/office/drawing/2016/5/11/chartex" xmlns:cx6="http://schemas.microsoft.com/office/drawing/2016/5/12/chartex" xmlns:cx7="http://schemas.microsoft.com/office/drawing/2016/5/13/chartex" xmlns:cx8="http://schemas.microsoft.com/office/drawing/2016/5/14/chartex" xmlns:mc="http://schemas.openxmlformats.org/markup-compatibility/2006" xmlns:aink="http://schemas.microsoft.com/office/drawing/2016/ink" xmlns:am3d="http://schemas.microsoft.com/office/drawing/2017/model3d" xmlns:o="urn:schemas-microsoft-com:office:office" xmlns:oel="http://schemas.microsoft.com/office/2019/extlst" xmlns:r="http://schemas.openxmlformats.org/officeDocument/2006/relationships" xmlns:m="http://schemas.openxmlformats.org/officeDocument/2006/math" xmlns:v="urn:schemas-microsoft-com:vml" xmlns:wp14="http://schemas.microsoft.com/office/word/2010/wordprocessingDrawing" xmlns:wp="http://schemas.openxmlformats.org/drawingml/2006/wordprocessingDrawing" xmlns:w10="urn:schemas-microsoft-com:office:word" xmlns:w="http://schemas.openxmlformats.org/wordprocessingml/2006/main" xmlns:w14="http://schemas.microsoft.com/office/word/2010/wordml" xmlns:w15="http://schemas.microsoft.com/office/word/2012/wordml" xmlns:w16cex="http://schemas.microsoft.com/office/word/2018/wordml/cex" xmlns:w16cid="http://schemas.microsoft.com/office/word/2016/wordml/cid" xmlns:w16="http://schemas.microsoft.com/office/word/2018/wordml" xmlns:w16sdtdh="http://schemas.microsoft.com/office/word/2020/wordml/sdtdatahash" xmlns:w16se="http://schemas.microsoft.com/office/word/2015/wordml/symex" xmlns:wpg="http://schemas.microsoft.com/office/word/2010/wordprocessingGroup" xmlns:wpi="http://schemas.microsoft.com/office/word/2010/wordprocessingInk" xmlns:wne="http://schemas.microsoft.com/office/word/2006/wordml" xmlns:wps="http://schemas.microsoft.com/office/word/2010/wordprocessingShape" mc:Ignorable="w14 w15 w16se w16cid w16 w16cex w16sdtdh wp14">
   <w:abstractNum w:abstractNumId="0" w15:restartNumberingAfterBreak="0">
-    <w:nsid w:val="45D07179"/>
+    <w:nsid w:val="27662163"/>
     <w:multiLevelType w:val="hybridMultilevel"/>
-    <w:tmpl w:val="2EF4CC44"/>
-    <w:lvl w:ilvl="0" w:tplc="B4BAD33C">
+    <w:tmpl w:val="43DA58A2"/>
+    <w:lvl w:ilvl="0" w:tplc="4009000F">
       <w:start w:val="1"/>
-      <w:numFmt w:val="upperRoman"/>
+      <w:numFmt w:val="decimal"/>
       <w:lvlText w:val="%1."/>
       <w:lvlJc w:val="left"/>
       <w:pPr>
-        <w:ind w:left="1080" w:hanging="720"/>
+        <w:ind w:left="720" w:hanging="360"/>
       </w:pPr>
       <w:rPr>
         <w:rFonts w:hint="default"/>
@@ -1463,7 +2212,99 @@
       </w:pPr>
     </w:lvl>
   </w:abstractNum>
+  <w:abstractNum w:abstractNumId="1" w15:restartNumberingAfterBreak="0">
+    <w:nsid w:val="45D07179"/>
+    <w:multiLevelType w:val="hybridMultilevel"/>
+    <w:tmpl w:val="2EF4CC44"/>
+    <w:lvl w:ilvl="0" w:tplc="B4BAD33C">
+      <w:start w:val="1"/>
+      <w:numFmt w:val="upperRoman"/>
+      <w:lvlText w:val="%1."/>
+      <w:lvlJc w:val="left"/>
+      <w:pPr>
+        <w:ind w:left="1080" w:hanging="720"/>
+      </w:pPr>
+      <w:rPr>
+        <w:rFonts w:hint="default"/>
+      </w:rPr>
+    </w:lvl>
+    <w:lvl w:ilvl="1" w:tplc="40090019" w:tentative="1">
+      <w:start w:val="1"/>
+      <w:numFmt w:val="lowerLetter"/>
+      <w:lvlText w:val="%2."/>
+      <w:lvlJc w:val="left"/>
+      <w:pPr>
+        <w:ind w:left="1440" w:hanging="360"/>
+      </w:pPr>
+    </w:lvl>
+    <w:lvl w:ilvl="2" w:tplc="4009001B" w:tentative="1">
+      <w:start w:val="1"/>
+      <w:numFmt w:val="lowerRoman"/>
+      <w:lvlText w:val="%3."/>
+      <w:lvlJc w:val="right"/>
+      <w:pPr>
+        <w:ind w:left="2160" w:hanging="180"/>
+      </w:pPr>
+    </w:lvl>
+    <w:lvl w:ilvl="3" w:tplc="4009000F" w:tentative="1">
+      <w:start w:val="1"/>
+      <w:numFmt w:val="decimal"/>
+      <w:lvlText w:val="%4."/>
+      <w:lvlJc w:val="left"/>
+      <w:pPr>
+        <w:ind w:left="2880" w:hanging="360"/>
+      </w:pPr>
+    </w:lvl>
+    <w:lvl w:ilvl="4" w:tplc="40090019" w:tentative="1">
+      <w:start w:val="1"/>
+      <w:numFmt w:val="lowerLetter"/>
+      <w:lvlText w:val="%5."/>
+      <w:lvlJc w:val="left"/>
+      <w:pPr>
+        <w:ind w:left="3600" w:hanging="360"/>
+      </w:pPr>
+    </w:lvl>
+    <w:lvl w:ilvl="5" w:tplc="4009001B" w:tentative="1">
+      <w:start w:val="1"/>
+      <w:numFmt w:val="lowerRoman"/>
+      <w:lvlText w:val="%6."/>
+      <w:lvlJc w:val="right"/>
+      <w:pPr>
+        <w:ind w:left="4320" w:hanging="180"/>
+      </w:pPr>
+    </w:lvl>
+    <w:lvl w:ilvl="6" w:tplc="4009000F" w:tentative="1">
+      <w:start w:val="1"/>
+      <w:numFmt w:val="decimal"/>
+      <w:lvlText w:val="%7."/>
+      <w:lvlJc w:val="left"/>
+      <w:pPr>
+        <w:ind w:left="5040" w:hanging="360"/>
+      </w:pPr>
+    </w:lvl>
+    <w:lvl w:ilvl="7" w:tplc="40090019" w:tentative="1">
+      <w:start w:val="1"/>
+      <w:numFmt w:val="lowerLetter"/>
+      <w:lvlText w:val="%8."/>
+      <w:lvlJc w:val="left"/>
+      <w:pPr>
+        <w:ind w:left="5760" w:hanging="360"/>
+      </w:pPr>
+    </w:lvl>
+    <w:lvl w:ilvl="8" w:tplc="4009001B" w:tentative="1">
+      <w:start w:val="1"/>
+      <w:numFmt w:val="lowerRoman"/>
+      <w:lvlText w:val="%9."/>
+      <w:lvlJc w:val="right"/>
+      <w:pPr>
+        <w:ind w:left="6480" w:hanging="180"/>
+      </w:pPr>
+    </w:lvl>
+  </w:abstractNum>
   <w:num w:numId="1" w16cid:durableId="923680854">
+    <w:abstractNumId w:val="1"/>
+  </w:num>
+  <w:num w:numId="2" w16cid:durableId="252393756">
     <w:abstractNumId w:val="0"/>
   </w:num>
 </w:numbering>
@@ -1933,6 +2774,29 @@
       <w:contextualSpacing/>
     </w:pPr>
   </w:style>
+  <w:style w:type="character" w:styleId="Hyperlink">
+    <w:name w:val="Hyperlink"/>
+    <w:basedOn w:val="DefaultParagraphFont"/>
+    <w:uiPriority w:val="99"/>
+    <w:unhideWhenUsed/>
+    <w:rsid w:val="004F28F4"/>
+    <w:rPr>
+      <w:color w:val="0563C1" w:themeColor="hyperlink"/>
+      <w:u w:val="single"/>
+    </w:rPr>
+  </w:style>
+  <w:style w:type="character" w:styleId="UnresolvedMention">
+    <w:name w:val="Unresolved Mention"/>
+    <w:basedOn w:val="DefaultParagraphFont"/>
+    <w:uiPriority w:val="99"/>
+    <w:semiHidden/>
+    <w:unhideWhenUsed/>
+    <w:rsid w:val="004F28F4"/>
+    <w:rPr>
+      <w:color w:val="605E5C"/>
+      <w:shd w:val="clear" w:color="auto" w:fill="E1DFDD"/>
+    </w:rPr>
+  </w:style>
 </w:styles>
 </file>
 

</xml_diff>

<commit_message>
Fifth Revision to the file
</commit_message>
<xml_diff>
--- a/ProjectReport.docx
+++ b/ProjectReport.docx
@@ -340,7 +340,7 @@
           <w:sz w:val="32"/>
           <w:szCs w:val="23"/>
         </w:rPr>
-        <w:t>Mrs. Navjot Kaur</w:t>
+        <w:t>Ms. Navjot Kaur</w:t>
       </w:r>
     </w:p>
     <w:p>
@@ -1365,39 +1365,22 @@
           <w:bCs/>
           <w:sz w:val="28"/>
         </w:rPr>
-        <w:t xml:space="preserve">First of </w:t>
-      </w:r>
-      <w:proofErr w:type="gramStart"/>
-      <w:r>
-        <w:rPr>
-          <w:rFonts w:ascii="Times New Roman" w:hAnsi="Times New Roman" w:cs="Times New Roman"/>
-          <w:bCs/>
-          <w:sz w:val="28"/>
-        </w:rPr>
-        <w:t>all</w:t>
-      </w:r>
-      <w:proofErr w:type="gramEnd"/>
-      <w:r>
-        <w:rPr>
-          <w:rFonts w:ascii="Times New Roman" w:hAnsi="Times New Roman" w:cs="Times New Roman"/>
-          <w:bCs/>
-          <w:sz w:val="28"/>
-        </w:rPr>
-        <w:t xml:space="preserve"> download both the FileZilla client and server application setup from the official website. During the setup installation, enter any administrator password for local system server creation.</w:t>
-      </w:r>
-    </w:p>
-    <w:p>
-      <w:pPr>
-        <w:rPr>
-          <w:rFonts w:ascii="Times New Roman" w:hAnsi="Times New Roman" w:cs="Times New Roman"/>
-          <w:bCs/>
-          <w:sz w:val="28"/>
-        </w:rPr>
-      </w:pPr>
-      <w:r>
-        <w:rPr>
-          <w:rFonts w:ascii="Times New Roman" w:hAnsi="Times New Roman" w:cs="Times New Roman"/>
-          <w:bCs/>
+        <w:t>First of all download both the FileZilla client and server application setup from the official website. During the setup installation, enter any administrator password for local system server creation.</w:t>
+      </w:r>
+    </w:p>
+    <w:p>
+      <w:pPr>
+        <w:rPr>
+          <w:rFonts w:ascii="Times New Roman" w:hAnsi="Times New Roman" w:cs="Times New Roman"/>
+          <w:bCs/>
+          <w:sz w:val="28"/>
+        </w:rPr>
+      </w:pPr>
+      <w:r>
+        <w:rPr>
+          <w:rFonts w:ascii="Times New Roman" w:hAnsi="Times New Roman" w:cs="Times New Roman"/>
+          <w:bCs/>
+          <w:noProof/>
           <w:sz w:val="28"/>
         </w:rPr>
         <w:drawing>
@@ -1489,6 +1472,7 @@
         <w:rPr>
           <w:rFonts w:ascii="Times New Roman" w:hAnsi="Times New Roman" w:cs="Times New Roman"/>
           <w:bCs/>
+          <w:noProof/>
           <w:sz w:val="28"/>
         </w:rPr>
         <w:drawing>
@@ -1609,6 +1593,7 @@
         <w:rPr>
           <w:rFonts w:ascii="Times New Roman" w:hAnsi="Times New Roman" w:cs="Times New Roman"/>
           <w:bCs/>
+          <w:noProof/>
           <w:sz w:val="28"/>
         </w:rPr>
         <w:drawing>
@@ -1662,39 +1647,22 @@
           <w:bCs/>
           <w:sz w:val="28"/>
         </w:rPr>
-        <w:t xml:space="preserve">We can see that on the server side, we have 2 PowerPoint files. To transfer from server to client (left side), just drag and drop it the to desired location. In this case, I dragged the History of </w:t>
-      </w:r>
-      <w:proofErr w:type="gramStart"/>
-      <w:r>
-        <w:rPr>
-          <w:rFonts w:ascii="Times New Roman" w:hAnsi="Times New Roman" w:cs="Times New Roman"/>
-          <w:bCs/>
-          <w:sz w:val="28"/>
-        </w:rPr>
-        <w:t>Open Source</w:t>
-      </w:r>
-      <w:proofErr w:type="gramEnd"/>
-      <w:r>
-        <w:rPr>
-          <w:rFonts w:ascii="Times New Roman" w:hAnsi="Times New Roman" w:cs="Times New Roman"/>
-          <w:bCs/>
-          <w:sz w:val="28"/>
-        </w:rPr>
-        <w:t xml:space="preserve"> Software PowerPoint file to the client side on the left side of the window in a location. FileZilla will notify the transfer as complete under the Successful transfers tab on the bottom left side. You can verify the transfer by checking at the location where we transferred. </w:t>
-      </w:r>
-    </w:p>
-    <w:p>
-      <w:pPr>
-        <w:rPr>
-          <w:rFonts w:ascii="Times New Roman" w:hAnsi="Times New Roman" w:cs="Times New Roman"/>
-          <w:bCs/>
-          <w:sz w:val="28"/>
-        </w:rPr>
-      </w:pPr>
-      <w:r>
-        <w:rPr>
-          <w:rFonts w:ascii="Times New Roman" w:hAnsi="Times New Roman" w:cs="Times New Roman"/>
-          <w:bCs/>
+        <w:t xml:space="preserve">We can see that on the server side, we have 2 PowerPoint files. To transfer from server to client (left side), just drag and drop it the to desired location. In this case, I dragged the History of Open Source Software PowerPoint file to the client side on the left side of the window in a location. FileZilla will notify the transfer as complete under the Successful transfers tab on the bottom left side. You can verify the transfer by checking at the location where we transferred. </w:t>
+      </w:r>
+    </w:p>
+    <w:p>
+      <w:pPr>
+        <w:rPr>
+          <w:rFonts w:ascii="Times New Roman" w:hAnsi="Times New Roman" w:cs="Times New Roman"/>
+          <w:bCs/>
+          <w:sz w:val="28"/>
+        </w:rPr>
+      </w:pPr>
+      <w:r>
+        <w:rPr>
+          <w:rFonts w:ascii="Times New Roman" w:hAnsi="Times New Roman" w:cs="Times New Roman"/>
+          <w:bCs/>
+          <w:noProof/>
           <w:sz w:val="28"/>
         </w:rPr>
         <w:drawing>

</xml_diff>